<commit_message>
khong co gi moi
</commit_message>
<xml_diff>
--- a/Báo cáo đồ án/AP06TVNGAN.DAHP_LTQLHT-FileAmThanhCoiXe.docx
+++ b/Báo cáo đồ án/AP06TVNGAN.DAHP_LTQLHT-FileAmThanhCoiXe.docx
@@ -1,6 +1,6 @@
 
 <file path=word/document.xml><?xml version="1.0" encoding="utf-8"?>
-<w:document xmlns:wpc="http://schemas.microsoft.com/office/word/2010/wordprocessingCanvas" xmlns:cx="http://schemas.microsoft.com/office/drawing/2014/chartex" xmlns:cx1="http://schemas.microsoft.com/office/drawing/2015/9/8/chartex" xmlns:cx2="http://schemas.microsoft.com/office/drawing/2015/10/21/chartex" xmlns:cx3="http://schemas.microsoft.com/office/drawing/2016/5/9/chartex" xmlns:cx4="http://schemas.microsoft.com/office/drawing/2016/5/10/chartex" xmlns:cx5="http://schemas.microsoft.com/office/drawing/2016/5/11/chartex" xmlns:cx6="http://schemas.microsoft.com/office/drawing/2016/5/12/chartex" xmlns:cx7="http://schemas.microsoft.com/office/drawing/2016/5/13/chartex" xmlns:cx8="http://schemas.microsoft.com/office/drawing/2016/5/14/chartex" xmlns:mc="http://schemas.openxmlformats.org/markup-compatibility/2006" xmlns:aink="http://schemas.microsoft.com/office/drawing/2016/ink" xmlns:am3d="http://schemas.microsoft.com/office/drawing/2017/model3d" xmlns:o="urn:schemas-microsoft-com:office:office" xmlns:oel="http://schemas.microsoft.com/office/2019/extlst" xmlns:r="http://schemas.openxmlformats.org/officeDocument/2006/relationships" xmlns:m="http://schemas.openxmlformats.org/officeDocument/2006/math" xmlns:v="urn:schemas-microsoft-com:vml" xmlns:wp14="http://schemas.microsoft.com/office/word/2010/wordprocessingDrawing" xmlns:wp="http://schemas.openxmlformats.org/drawingml/2006/wordprocessingDrawing" xmlns:w10="urn:schemas-microsoft-com:office:word" xmlns:w="http://schemas.openxmlformats.org/wordprocessingml/2006/main" xmlns:w14="http://schemas.microsoft.com/office/word/2010/wordml" xmlns:w15="http://schemas.microsoft.com/office/word/2012/wordml" xmlns:w16cex="http://schemas.microsoft.com/office/word/2018/wordml/cex" xmlns:w16cid="http://schemas.microsoft.com/office/word/2016/wordml/cid" xmlns:w16="http://schemas.microsoft.com/office/word/2018/wordml" xmlns:w16sdtdh="http://schemas.microsoft.com/office/word/2020/wordml/sdtdatahash" xmlns:w16se="http://schemas.microsoft.com/office/word/2015/wordml/symex" xmlns:wpg="http://schemas.microsoft.com/office/word/2010/wordprocessingGroup" xmlns:wpi="http://schemas.microsoft.com/office/word/2010/wordprocessingInk" xmlns:wne="http://schemas.microsoft.com/office/word/2006/wordml" xmlns:wps="http://schemas.microsoft.com/office/word/2010/wordprocessingShape" mc:Ignorable="w14 w15 w16se w16cid w16 w16cex w16sdtdh wp14">
+<w:document xmlns:wpc="http://schemas.microsoft.com/office/word/2010/wordprocessingCanvas" xmlns:cx="http://schemas.microsoft.com/office/drawing/2014/chartex" xmlns:cx1="http://schemas.microsoft.com/office/drawing/2015/9/8/chartex" xmlns:cx2="http://schemas.microsoft.com/office/drawing/2015/10/21/chartex" xmlns:cx3="http://schemas.microsoft.com/office/drawing/2016/5/9/chartex" xmlns:cx4="http://schemas.microsoft.com/office/drawing/2016/5/10/chartex" xmlns:cx5="http://schemas.microsoft.com/office/drawing/2016/5/11/chartex" xmlns:cx6="http://schemas.microsoft.com/office/drawing/2016/5/12/chartex" xmlns:cx7="http://schemas.microsoft.com/office/drawing/2016/5/13/chartex" xmlns:cx8="http://schemas.microsoft.com/office/drawing/2016/5/14/chartex" xmlns:mc="http://schemas.openxmlformats.org/markup-compatibility/2006" xmlns:aink="http://schemas.microsoft.com/office/drawing/2016/ink" xmlns:am3d="http://schemas.microsoft.com/office/drawing/2017/model3d" xmlns:o="urn:schemas-microsoft-com:office:office" xmlns:oel="http://schemas.microsoft.com/office/2019/extlst" xmlns:r="http://schemas.openxmlformats.org/officeDocument/2006/relationships" xmlns:m="http://schemas.openxmlformats.org/officeDocument/2006/math" xmlns:v="urn:schemas-microsoft-com:vml" xmlns:wp14="http://schemas.microsoft.com/office/word/2010/wordprocessingDrawing" xmlns:wp="http://schemas.openxmlformats.org/drawingml/2006/wordprocessingDrawing" xmlns:w10="urn:schemas-microsoft-com:office:word" xmlns:w="http://schemas.openxmlformats.org/wordprocessingml/2006/main" xmlns:w14="http://schemas.microsoft.com/office/word/2010/wordml" xmlns:w15="http://schemas.microsoft.com/office/word/2012/wordml" xmlns:w16cex="http://schemas.microsoft.com/office/word/2018/wordml/cex" xmlns:w16cid="http://schemas.microsoft.com/office/word/2016/wordml/cid" xmlns:w16="http://schemas.microsoft.com/office/word/2018/wordml" xmlns:w16du="http://schemas.microsoft.com/office/word/2023/wordml/word16du" xmlns:w16sdtdh="http://schemas.microsoft.com/office/word/2020/wordml/sdtdatahash" xmlns:w16se="http://schemas.microsoft.com/office/word/2015/wordml/symex" xmlns:wpg="http://schemas.microsoft.com/office/word/2010/wordprocessingGroup" xmlns:wpi="http://schemas.microsoft.com/office/word/2010/wordprocessingInk" xmlns:wne="http://schemas.microsoft.com/office/word/2006/wordml" xmlns:wps="http://schemas.microsoft.com/office/word/2010/wordprocessingShape" mc:Ignorable="w14 w15 w16se w16cid w16 w16cex w16sdtdh wp14">
   <w:body>
     <w:p>
       <w:pPr>
@@ -466,9 +466,9 @@
         <w:tblLook w:val="04A0" w:firstRow="1" w:lastRow="0" w:firstColumn="1" w:lastColumn="0" w:noHBand="0" w:noVBand="1"/>
       </w:tblPr>
       <w:tblGrid>
-        <w:gridCol w:w="2118"/>
+        <w:gridCol w:w="2235"/>
         <w:gridCol w:w="303"/>
-        <w:gridCol w:w="5190"/>
+        <w:gridCol w:w="5093"/>
       </w:tblGrid>
       <w:tr>
         <w:trPr>
@@ -476,7 +476,7 @@
         </w:trPr>
         <w:tc>
           <w:tcPr>
-            <w:tcW w:w="2118" w:type="dxa"/>
+            <w:tcW w:w="2235" w:type="dxa"/>
             <w:shd w:val="clear" w:color="auto" w:fill="auto"/>
           </w:tcPr>
           <w:p>
@@ -502,7 +502,7 @@
         </w:tc>
         <w:tc>
           <w:tcPr>
-            <w:tcW w:w="266" w:type="dxa"/>
+            <w:tcW w:w="283" w:type="dxa"/>
             <w:shd w:val="clear" w:color="auto" w:fill="auto"/>
           </w:tcPr>
           <w:p>
@@ -528,7 +528,7 @@
         </w:tc>
         <w:tc>
           <w:tcPr>
-            <w:tcW w:w="5190" w:type="dxa"/>
+            <w:tcW w:w="5093" w:type="dxa"/>
             <w:shd w:val="clear" w:color="auto" w:fill="auto"/>
           </w:tcPr>
           <w:p>
@@ -559,7 +559,7 @@
         </w:trPr>
         <w:tc>
           <w:tcPr>
-            <w:tcW w:w="2118" w:type="dxa"/>
+            <w:tcW w:w="2235" w:type="dxa"/>
             <w:shd w:val="clear" w:color="auto" w:fill="auto"/>
           </w:tcPr>
           <w:p>
@@ -585,7 +585,7 @@
         </w:tc>
         <w:tc>
           <w:tcPr>
-            <w:tcW w:w="266" w:type="dxa"/>
+            <w:tcW w:w="283" w:type="dxa"/>
             <w:shd w:val="clear" w:color="auto" w:fill="auto"/>
           </w:tcPr>
           <w:p>
@@ -611,7 +611,7 @@
         </w:tc>
         <w:tc>
           <w:tcPr>
-            <w:tcW w:w="5190" w:type="dxa"/>
+            <w:tcW w:w="5093" w:type="dxa"/>
             <w:shd w:val="clear" w:color="auto" w:fill="auto"/>
           </w:tcPr>
           <w:p>
@@ -642,7 +642,7 @@
         </w:trPr>
         <w:tc>
           <w:tcPr>
-            <w:tcW w:w="2118" w:type="dxa"/>
+            <w:tcW w:w="2235" w:type="dxa"/>
             <w:shd w:val="clear" w:color="auto" w:fill="auto"/>
           </w:tcPr>
           <w:p>
@@ -668,7 +668,7 @@
         </w:tc>
         <w:tc>
           <w:tcPr>
-            <w:tcW w:w="266" w:type="dxa"/>
+            <w:tcW w:w="283" w:type="dxa"/>
             <w:shd w:val="clear" w:color="auto" w:fill="auto"/>
           </w:tcPr>
           <w:p>
@@ -694,7 +694,7 @@
         </w:tc>
         <w:tc>
           <w:tcPr>
-            <w:tcW w:w="5190" w:type="dxa"/>
+            <w:tcW w:w="5093" w:type="dxa"/>
             <w:shd w:val="clear" w:color="auto" w:fill="auto"/>
           </w:tcPr>
           <w:p>
@@ -725,7 +725,7 @@
         </w:trPr>
         <w:tc>
           <w:tcPr>
-            <w:tcW w:w="2118" w:type="dxa"/>
+            <w:tcW w:w="2235" w:type="dxa"/>
             <w:shd w:val="clear" w:color="auto" w:fill="auto"/>
           </w:tcPr>
           <w:p>
@@ -751,7 +751,7 @@
         </w:tc>
         <w:tc>
           <w:tcPr>
-            <w:tcW w:w="266" w:type="dxa"/>
+            <w:tcW w:w="283" w:type="dxa"/>
             <w:shd w:val="clear" w:color="auto" w:fill="auto"/>
           </w:tcPr>
           <w:p>
@@ -777,7 +777,7 @@
         </w:tc>
         <w:tc>
           <w:tcPr>
-            <w:tcW w:w="5190" w:type="dxa"/>
+            <w:tcW w:w="5093" w:type="dxa"/>
             <w:shd w:val="clear" w:color="auto" w:fill="auto"/>
           </w:tcPr>
           <w:p>
@@ -835,7 +835,7 @@
         </w:trPr>
         <w:tc>
           <w:tcPr>
-            <w:tcW w:w="2118" w:type="dxa"/>
+            <w:tcW w:w="2235" w:type="dxa"/>
             <w:shd w:val="clear" w:color="auto" w:fill="auto"/>
           </w:tcPr>
           <w:p>
@@ -862,7 +862,7 @@
         </w:tc>
         <w:tc>
           <w:tcPr>
-            <w:tcW w:w="266" w:type="dxa"/>
+            <w:tcW w:w="283" w:type="dxa"/>
             <w:shd w:val="clear" w:color="auto" w:fill="auto"/>
           </w:tcPr>
           <w:p>
@@ -888,7 +888,7 @@
         </w:tc>
         <w:tc>
           <w:tcPr>
-            <w:tcW w:w="5190" w:type="dxa"/>
+            <w:tcW w:w="5093" w:type="dxa"/>
             <w:shd w:val="clear" w:color="auto" w:fill="auto"/>
           </w:tcPr>
           <w:p>
@@ -1811,6 +1811,7 @@
           <w:b/>
           <w:sz w:val="23"/>
           <w:szCs w:val="25"/>
+          <w:lang w:val="en-US"/>
         </w:rPr>
       </w:pPr>
       <w:r>
@@ -1891,7 +1892,6 @@
           <w:color w:val="000000" w:themeColor="text1"/>
           <w:sz w:val="23"/>
           <w:szCs w:val="25"/>
-          <w:highlight w:val="yellow"/>
         </w:rPr>
         <w:t>AP06TVNGAN</w:t>
       </w:r>
@@ -2057,7 +2057,7 @@
             <v:stroke joinstyle="miter"/>
             <v:path gradientshapeok="t" o:connecttype="rect"/>
           </v:shapetype>
-          <v:shape id="Text Box 2" o:spid="_x0000_s2072" type="#_x0000_t202" style="position:absolute;margin-left:169.1pt;margin-top:10.25pt;width:289.35pt;height:120.3pt;z-index:251665408;visibility:visible;mso-height-percent:200;mso-wrap-distance-left:9pt;mso-wrap-distance-top:3.6pt;mso-wrap-distance-right:9pt;mso-wrap-distance-bottom:3.6pt;mso-position-horizontal-relative:text;mso-position-vertical-relative:text;mso-height-percent:200;mso-width-relative:margin;mso-height-relative:margin;v-text-anchor:top" stroked="f">
+          <v:shape id="Text Box 2" o:spid="_x0000_s2072" type="#_x0000_t202" style="position:absolute;margin-left:169.1pt;margin-top:10.25pt;width:289.35pt;height:120.3pt;z-index:251665408;visibility:visible;mso-height-percent:200;mso-wrap-distance-top:3.6pt;mso-wrap-distance-bottom:3.6pt;mso-height-percent:200;mso-width-relative:margin;mso-height-relative:margin" stroked="f">
             <v:textbox style="mso-fit-shape-to-text:t">
               <w:txbxContent>
                 <w:p>
@@ -11909,7 +11909,7 @@
           <w:lang w:val="en-US"/>
         </w:rPr>
         <w:pict w14:anchorId="27192244">
-          <v:rect id="Rectangle 36" o:spid="_x0000_s2073" style="width:24pt;height:24pt;visibility:visible;mso-wrap-style:square;mso-left-percent:-10001;mso-top-percent:-10001;mso-position-horizontal:absolute;mso-position-horizontal-relative:char;mso-position-vertical:absolute;mso-position-vertical-relative:line;mso-left-percent:-10001;mso-top-percent:-10001;v-text-anchor:top" filled="f" stroked="f">
+          <v:rect id="Rectangle 36" o:spid="_x0000_s2073" style="width:24pt;height:24pt;visibility:visible;mso-position-horizontal-relative:char;mso-position-vertical-relative:line" filled="f" stroked="f">
             <o:lock v:ext="edit" aspectratio="t"/>
             <w10:anchorlock/>
           </v:rect>
@@ -17017,7 +17017,7 @@
           <w:lang w:val="en-US"/>
         </w:rPr>
         <w:pict w14:anchorId="2FF22F62">
-          <v:rect id="Ink 18" o:spid="_x0000_s2069" style="position:absolute;left:0;text-align:left;margin-left:-10pt;margin-top:-80.15pt;width:72.5pt;height:72.5pt;z-index:251661312;visibility:visible;mso-wrap-style:square;mso-width-percent:0;mso-height-percent:0;mso-wrap-distance-left:9pt;mso-wrap-distance-top:0;mso-wrap-distance-right:9pt;mso-wrap-distance-bottom:0;mso-position-horizontal:absolute;mso-position-horizontal-relative:text;mso-position-vertical:absolute;mso-position-vertical-relative:text;mso-width-percent:0;mso-height-percent:0;mso-width-relative:page;mso-height-relative:page" filled="f" strokeweight=".5mm">
+          <v:rect id="Ink 18" o:spid="_x0000_s2069" style="position:absolute;left:0;text-align:left;margin-left:-10pt;margin-top:-80.15pt;width:72.5pt;height:72.5pt;z-index:251661312;visibility:visible;mso-position-horizontal-relative:text;mso-position-vertical-relative:text" filled="f" strokeweight=".5mm">
             <v:stroke endcap="round"/>
             <v:path shadowok="f" o:extrusionok="f" fillok="f" insetpenok="f"/>
             <o:lock v:ext="edit" rotation="t" aspectratio="t" verticies="t" text="t" shapetype="t"/>
@@ -41939,7 +41939,7 @@
 </file>
 
 <file path=word/endnotes.xml><?xml version="1.0" encoding="utf-8"?>
-<w:endnotes xmlns:wpc="http://schemas.microsoft.com/office/word/2010/wordprocessingCanvas" xmlns:cx="http://schemas.microsoft.com/office/drawing/2014/chartex" xmlns:cx1="http://schemas.microsoft.com/office/drawing/2015/9/8/chartex" xmlns:cx2="http://schemas.microsoft.com/office/drawing/2015/10/21/chartex" xmlns:cx3="http://schemas.microsoft.com/office/drawing/2016/5/9/chartex" xmlns:cx4="http://schemas.microsoft.com/office/drawing/2016/5/10/chartex" xmlns:cx5="http://schemas.microsoft.com/office/drawing/2016/5/11/chartex" xmlns:cx6="http://schemas.microsoft.com/office/drawing/2016/5/12/chartex" xmlns:cx7="http://schemas.microsoft.com/office/drawing/2016/5/13/chartex" xmlns:cx8="http://schemas.microsoft.com/office/drawing/2016/5/14/chartex" xmlns:mc="http://schemas.openxmlformats.org/markup-compatibility/2006" xmlns:aink="http://schemas.microsoft.com/office/drawing/2016/ink" xmlns:am3d="http://schemas.microsoft.com/office/drawing/2017/model3d" xmlns:o="urn:schemas-microsoft-com:office:office" xmlns:oel="http://schemas.microsoft.com/office/2019/extlst" xmlns:r="http://schemas.openxmlformats.org/officeDocument/2006/relationships" xmlns:m="http://schemas.openxmlformats.org/officeDocument/2006/math" xmlns:v="urn:schemas-microsoft-com:vml" xmlns:wp14="http://schemas.microsoft.com/office/word/2010/wordprocessingDrawing" xmlns:wp="http://schemas.openxmlformats.org/drawingml/2006/wordprocessingDrawing" xmlns:w10="urn:schemas-microsoft-com:office:word" xmlns:w="http://schemas.openxmlformats.org/wordprocessingml/2006/main" xmlns:w14="http://schemas.microsoft.com/office/word/2010/wordml" xmlns:w15="http://schemas.microsoft.com/office/word/2012/wordml" xmlns:w16cex="http://schemas.microsoft.com/office/word/2018/wordml/cex" xmlns:w16cid="http://schemas.microsoft.com/office/word/2016/wordml/cid" xmlns:w16="http://schemas.microsoft.com/office/word/2018/wordml" xmlns:w16sdtdh="http://schemas.microsoft.com/office/word/2020/wordml/sdtdatahash" xmlns:w16se="http://schemas.microsoft.com/office/word/2015/wordml/symex" xmlns:wpg="http://schemas.microsoft.com/office/word/2010/wordprocessingGroup" xmlns:wpi="http://schemas.microsoft.com/office/word/2010/wordprocessingInk" xmlns:wne="http://schemas.microsoft.com/office/word/2006/wordml" xmlns:wps="http://schemas.microsoft.com/office/word/2010/wordprocessingShape" mc:Ignorable="w14 w15 w16se w16cid w16 w16cex w16sdtdh wp14">
+<w:endnotes xmlns:wpc="http://schemas.microsoft.com/office/word/2010/wordprocessingCanvas" xmlns:cx="http://schemas.microsoft.com/office/drawing/2014/chartex" xmlns:cx1="http://schemas.microsoft.com/office/drawing/2015/9/8/chartex" xmlns:cx2="http://schemas.microsoft.com/office/drawing/2015/10/21/chartex" xmlns:cx3="http://schemas.microsoft.com/office/drawing/2016/5/9/chartex" xmlns:cx4="http://schemas.microsoft.com/office/drawing/2016/5/10/chartex" xmlns:cx5="http://schemas.microsoft.com/office/drawing/2016/5/11/chartex" xmlns:cx6="http://schemas.microsoft.com/office/drawing/2016/5/12/chartex" xmlns:cx7="http://schemas.microsoft.com/office/drawing/2016/5/13/chartex" xmlns:cx8="http://schemas.microsoft.com/office/drawing/2016/5/14/chartex" xmlns:mc="http://schemas.openxmlformats.org/markup-compatibility/2006" xmlns:aink="http://schemas.microsoft.com/office/drawing/2016/ink" xmlns:am3d="http://schemas.microsoft.com/office/drawing/2017/model3d" xmlns:o="urn:schemas-microsoft-com:office:office" xmlns:oel="http://schemas.microsoft.com/office/2019/extlst" xmlns:r="http://schemas.openxmlformats.org/officeDocument/2006/relationships" xmlns:m="http://schemas.openxmlformats.org/officeDocument/2006/math" xmlns:v="urn:schemas-microsoft-com:vml" xmlns:wp14="http://schemas.microsoft.com/office/word/2010/wordprocessingDrawing" xmlns:wp="http://schemas.openxmlformats.org/drawingml/2006/wordprocessingDrawing" xmlns:w10="urn:schemas-microsoft-com:office:word" xmlns:w="http://schemas.openxmlformats.org/wordprocessingml/2006/main" xmlns:w14="http://schemas.microsoft.com/office/word/2010/wordml" xmlns:w15="http://schemas.microsoft.com/office/word/2012/wordml" xmlns:w16cex="http://schemas.microsoft.com/office/word/2018/wordml/cex" xmlns:w16cid="http://schemas.microsoft.com/office/word/2016/wordml/cid" xmlns:w16="http://schemas.microsoft.com/office/word/2018/wordml" xmlns:w16du="http://schemas.microsoft.com/office/word/2023/wordml/word16du" xmlns:w16sdtdh="http://schemas.microsoft.com/office/word/2020/wordml/sdtdatahash" xmlns:w16se="http://schemas.microsoft.com/office/word/2015/wordml/symex" xmlns:wpg="http://schemas.microsoft.com/office/word/2010/wordprocessingGroup" xmlns:wpi="http://schemas.microsoft.com/office/word/2010/wordprocessingInk" xmlns:wne="http://schemas.microsoft.com/office/word/2006/wordml" xmlns:wps="http://schemas.microsoft.com/office/word/2010/wordprocessingShape" mc:Ignorable="w14 w15 w16se w16cid w16 w16cex w16sdtdh wp14">
   <w:endnote w:type="separator" w:id="-1">
     <w:p>
       <w:pPr>
@@ -41964,7 +41964,7 @@
 </file>
 
 <file path=word/footer1.xml><?xml version="1.0" encoding="utf-8"?>
-<w:ftr xmlns:wpc="http://schemas.microsoft.com/office/word/2010/wordprocessingCanvas" xmlns:cx="http://schemas.microsoft.com/office/drawing/2014/chartex" xmlns:cx1="http://schemas.microsoft.com/office/drawing/2015/9/8/chartex" xmlns:cx2="http://schemas.microsoft.com/office/drawing/2015/10/21/chartex" xmlns:cx3="http://schemas.microsoft.com/office/drawing/2016/5/9/chartex" xmlns:cx4="http://schemas.microsoft.com/office/drawing/2016/5/10/chartex" xmlns:cx5="http://schemas.microsoft.com/office/drawing/2016/5/11/chartex" xmlns:cx6="http://schemas.microsoft.com/office/drawing/2016/5/12/chartex" xmlns:cx7="http://schemas.microsoft.com/office/drawing/2016/5/13/chartex" xmlns:cx8="http://schemas.microsoft.com/office/drawing/2016/5/14/chartex" xmlns:mc="http://schemas.openxmlformats.org/markup-compatibility/2006" xmlns:aink="http://schemas.microsoft.com/office/drawing/2016/ink" xmlns:am3d="http://schemas.microsoft.com/office/drawing/2017/model3d" xmlns:o="urn:schemas-microsoft-com:office:office" xmlns:oel="http://schemas.microsoft.com/office/2019/extlst" xmlns:r="http://schemas.openxmlformats.org/officeDocument/2006/relationships" xmlns:m="http://schemas.openxmlformats.org/officeDocument/2006/math" xmlns:v="urn:schemas-microsoft-com:vml" xmlns:wp14="http://schemas.microsoft.com/office/word/2010/wordprocessingDrawing" xmlns:wp="http://schemas.openxmlformats.org/drawingml/2006/wordprocessingDrawing" xmlns:w10="urn:schemas-microsoft-com:office:word" xmlns:w="http://schemas.openxmlformats.org/wordprocessingml/2006/main" xmlns:w14="http://schemas.microsoft.com/office/word/2010/wordml" xmlns:w15="http://schemas.microsoft.com/office/word/2012/wordml" xmlns:w16cex="http://schemas.microsoft.com/office/word/2018/wordml/cex" xmlns:w16cid="http://schemas.microsoft.com/office/word/2016/wordml/cid" xmlns:w16="http://schemas.microsoft.com/office/word/2018/wordml" xmlns:w16sdtdh="http://schemas.microsoft.com/office/word/2020/wordml/sdtdatahash" xmlns:w16se="http://schemas.microsoft.com/office/word/2015/wordml/symex" xmlns:wpg="http://schemas.microsoft.com/office/word/2010/wordprocessingGroup" xmlns:wpi="http://schemas.microsoft.com/office/word/2010/wordprocessingInk" xmlns:wne="http://schemas.microsoft.com/office/word/2006/wordml" xmlns:wps="http://schemas.microsoft.com/office/word/2010/wordprocessingShape" mc:Ignorable="w14 w15 w16se w16cid w16 w16cex w16sdtdh wp14">
+<w:ftr xmlns:wpc="http://schemas.microsoft.com/office/word/2010/wordprocessingCanvas" xmlns:cx="http://schemas.microsoft.com/office/drawing/2014/chartex" xmlns:cx1="http://schemas.microsoft.com/office/drawing/2015/9/8/chartex" xmlns:cx2="http://schemas.microsoft.com/office/drawing/2015/10/21/chartex" xmlns:cx3="http://schemas.microsoft.com/office/drawing/2016/5/9/chartex" xmlns:cx4="http://schemas.microsoft.com/office/drawing/2016/5/10/chartex" xmlns:cx5="http://schemas.microsoft.com/office/drawing/2016/5/11/chartex" xmlns:cx6="http://schemas.microsoft.com/office/drawing/2016/5/12/chartex" xmlns:cx7="http://schemas.microsoft.com/office/drawing/2016/5/13/chartex" xmlns:cx8="http://schemas.microsoft.com/office/drawing/2016/5/14/chartex" xmlns:mc="http://schemas.openxmlformats.org/markup-compatibility/2006" xmlns:aink="http://schemas.microsoft.com/office/drawing/2016/ink" xmlns:am3d="http://schemas.microsoft.com/office/drawing/2017/model3d" xmlns:o="urn:schemas-microsoft-com:office:office" xmlns:oel="http://schemas.microsoft.com/office/2019/extlst" xmlns:r="http://schemas.openxmlformats.org/officeDocument/2006/relationships" xmlns:m="http://schemas.openxmlformats.org/officeDocument/2006/math" xmlns:v="urn:schemas-microsoft-com:vml" xmlns:wp14="http://schemas.microsoft.com/office/word/2010/wordprocessingDrawing" xmlns:wp="http://schemas.openxmlformats.org/drawingml/2006/wordprocessingDrawing" xmlns:w10="urn:schemas-microsoft-com:office:word" xmlns:w="http://schemas.openxmlformats.org/wordprocessingml/2006/main" xmlns:w14="http://schemas.microsoft.com/office/word/2010/wordml" xmlns:w15="http://schemas.microsoft.com/office/word/2012/wordml" xmlns:w16cex="http://schemas.microsoft.com/office/word/2018/wordml/cex" xmlns:w16cid="http://schemas.microsoft.com/office/word/2016/wordml/cid" xmlns:w16="http://schemas.microsoft.com/office/word/2018/wordml" xmlns:w16du="http://schemas.microsoft.com/office/word/2023/wordml/word16du" xmlns:w16sdtdh="http://schemas.microsoft.com/office/word/2020/wordml/sdtdatahash" xmlns:w16se="http://schemas.microsoft.com/office/word/2015/wordml/symex" xmlns:wpg="http://schemas.microsoft.com/office/word/2010/wordprocessingGroup" xmlns:wpi="http://schemas.microsoft.com/office/word/2010/wordprocessingInk" xmlns:wne="http://schemas.microsoft.com/office/word/2006/wordml" xmlns:wps="http://schemas.microsoft.com/office/word/2010/wordprocessingShape" mc:Ignorable="w14 w15 w16se w16cid w16 w16cex w16sdtdh wp14">
   <w:p>
     <w:pPr>
       <w:pStyle w:val="Footer"/>
@@ -42029,7 +42029,7 @@
 </file>
 
 <file path=word/footnotes.xml><?xml version="1.0" encoding="utf-8"?>
-<w:footnotes xmlns:wpc="http://schemas.microsoft.com/office/word/2010/wordprocessingCanvas" xmlns:cx="http://schemas.microsoft.com/office/drawing/2014/chartex" xmlns:cx1="http://schemas.microsoft.com/office/drawing/2015/9/8/chartex" xmlns:cx2="http://schemas.microsoft.com/office/drawing/2015/10/21/chartex" xmlns:cx3="http://schemas.microsoft.com/office/drawing/2016/5/9/chartex" xmlns:cx4="http://schemas.microsoft.com/office/drawing/2016/5/10/chartex" xmlns:cx5="http://schemas.microsoft.com/office/drawing/2016/5/11/chartex" xmlns:cx6="http://schemas.microsoft.com/office/drawing/2016/5/12/chartex" xmlns:cx7="http://schemas.microsoft.com/office/drawing/2016/5/13/chartex" xmlns:cx8="http://schemas.microsoft.com/office/drawing/2016/5/14/chartex" xmlns:mc="http://schemas.openxmlformats.org/markup-compatibility/2006" xmlns:aink="http://schemas.microsoft.com/office/drawing/2016/ink" xmlns:am3d="http://schemas.microsoft.com/office/drawing/2017/model3d" xmlns:o="urn:schemas-microsoft-com:office:office" xmlns:oel="http://schemas.microsoft.com/office/2019/extlst" xmlns:r="http://schemas.openxmlformats.org/officeDocument/2006/relationships" xmlns:m="http://schemas.openxmlformats.org/officeDocument/2006/math" xmlns:v="urn:schemas-microsoft-com:vml" xmlns:wp14="http://schemas.microsoft.com/office/word/2010/wordprocessingDrawing" xmlns:wp="http://schemas.openxmlformats.org/drawingml/2006/wordprocessingDrawing" xmlns:w10="urn:schemas-microsoft-com:office:word" xmlns:w="http://schemas.openxmlformats.org/wordprocessingml/2006/main" xmlns:w14="http://schemas.microsoft.com/office/word/2010/wordml" xmlns:w15="http://schemas.microsoft.com/office/word/2012/wordml" xmlns:w16cex="http://schemas.microsoft.com/office/word/2018/wordml/cex" xmlns:w16cid="http://schemas.microsoft.com/office/word/2016/wordml/cid" xmlns:w16="http://schemas.microsoft.com/office/word/2018/wordml" xmlns:w16sdtdh="http://schemas.microsoft.com/office/word/2020/wordml/sdtdatahash" xmlns:w16se="http://schemas.microsoft.com/office/word/2015/wordml/symex" xmlns:wpg="http://schemas.microsoft.com/office/word/2010/wordprocessingGroup" xmlns:wpi="http://schemas.microsoft.com/office/word/2010/wordprocessingInk" xmlns:wne="http://schemas.microsoft.com/office/word/2006/wordml" xmlns:wps="http://schemas.microsoft.com/office/word/2010/wordprocessingShape" mc:Ignorable="w14 w15 w16se w16cid w16 w16cex w16sdtdh wp14">
+<w:footnotes xmlns:wpc="http://schemas.microsoft.com/office/word/2010/wordprocessingCanvas" xmlns:cx="http://schemas.microsoft.com/office/drawing/2014/chartex" xmlns:cx1="http://schemas.microsoft.com/office/drawing/2015/9/8/chartex" xmlns:cx2="http://schemas.microsoft.com/office/drawing/2015/10/21/chartex" xmlns:cx3="http://schemas.microsoft.com/office/drawing/2016/5/9/chartex" xmlns:cx4="http://schemas.microsoft.com/office/drawing/2016/5/10/chartex" xmlns:cx5="http://schemas.microsoft.com/office/drawing/2016/5/11/chartex" xmlns:cx6="http://schemas.microsoft.com/office/drawing/2016/5/12/chartex" xmlns:cx7="http://schemas.microsoft.com/office/drawing/2016/5/13/chartex" xmlns:cx8="http://schemas.microsoft.com/office/drawing/2016/5/14/chartex" xmlns:mc="http://schemas.openxmlformats.org/markup-compatibility/2006" xmlns:aink="http://schemas.microsoft.com/office/drawing/2016/ink" xmlns:am3d="http://schemas.microsoft.com/office/drawing/2017/model3d" xmlns:o="urn:schemas-microsoft-com:office:office" xmlns:oel="http://schemas.microsoft.com/office/2019/extlst" xmlns:r="http://schemas.openxmlformats.org/officeDocument/2006/relationships" xmlns:m="http://schemas.openxmlformats.org/officeDocument/2006/math" xmlns:v="urn:schemas-microsoft-com:vml" xmlns:wp14="http://schemas.microsoft.com/office/word/2010/wordprocessingDrawing" xmlns:wp="http://schemas.openxmlformats.org/drawingml/2006/wordprocessingDrawing" xmlns:w10="urn:schemas-microsoft-com:office:word" xmlns:w="http://schemas.openxmlformats.org/wordprocessingml/2006/main" xmlns:w14="http://schemas.microsoft.com/office/word/2010/wordml" xmlns:w15="http://schemas.microsoft.com/office/word/2012/wordml" xmlns:w16cex="http://schemas.microsoft.com/office/word/2018/wordml/cex" xmlns:w16cid="http://schemas.microsoft.com/office/word/2016/wordml/cid" xmlns:w16="http://schemas.microsoft.com/office/word/2018/wordml" xmlns:w16du="http://schemas.microsoft.com/office/word/2023/wordml/word16du" xmlns:w16sdtdh="http://schemas.microsoft.com/office/word/2020/wordml/sdtdatahash" xmlns:w16se="http://schemas.microsoft.com/office/word/2015/wordml/symex" xmlns:wpg="http://schemas.microsoft.com/office/word/2010/wordprocessingGroup" xmlns:wpi="http://schemas.microsoft.com/office/word/2010/wordprocessingInk" xmlns:wne="http://schemas.microsoft.com/office/word/2006/wordml" xmlns:wps="http://schemas.microsoft.com/office/word/2010/wordprocessingShape" mc:Ignorable="w14 w15 w16se w16cid w16 w16cex w16sdtdh wp14">
   <w:footnote w:type="separator" w:id="-1">
     <w:p>
       <w:pPr>
@@ -42054,7 +42054,7 @@
 </file>
 
 <file path=word/numbering.xml><?xml version="1.0" encoding="utf-8"?>
-<w:numbering xmlns:wpc="http://schemas.microsoft.com/office/word/2010/wordprocessingCanvas" xmlns:cx="http://schemas.microsoft.com/office/drawing/2014/chartex" xmlns:cx1="http://schemas.microsoft.com/office/drawing/2015/9/8/chartex" xmlns:cx2="http://schemas.microsoft.com/office/drawing/2015/10/21/chartex" xmlns:cx3="http://schemas.microsoft.com/office/drawing/2016/5/9/chartex" xmlns:cx4="http://schemas.microsoft.com/office/drawing/2016/5/10/chartex" xmlns:cx5="http://schemas.microsoft.com/office/drawing/2016/5/11/chartex" xmlns:cx6="http://schemas.microsoft.com/office/drawing/2016/5/12/chartex" xmlns:cx7="http://schemas.microsoft.com/office/drawing/2016/5/13/chartex" xmlns:cx8="http://schemas.microsoft.com/office/drawing/2016/5/14/chartex" xmlns:mc="http://schemas.openxmlformats.org/markup-compatibility/2006" xmlns:aink="http://schemas.microsoft.com/office/drawing/2016/ink" xmlns:am3d="http://schemas.microsoft.com/office/drawing/2017/model3d" xmlns:o="urn:schemas-microsoft-com:office:office" xmlns:oel="http://schemas.microsoft.com/office/2019/extlst" xmlns:r="http://schemas.openxmlformats.org/officeDocument/2006/relationships" xmlns:m="http://schemas.openxmlformats.org/officeDocument/2006/math" xmlns:v="urn:schemas-microsoft-com:vml" xmlns:wp14="http://schemas.microsoft.com/office/word/2010/wordprocessingDrawing" xmlns:wp="http://schemas.openxmlformats.org/drawingml/2006/wordprocessingDrawing" xmlns:w10="urn:schemas-microsoft-com:office:word" xmlns:w="http://schemas.openxmlformats.org/wordprocessingml/2006/main" xmlns:w14="http://schemas.microsoft.com/office/word/2010/wordml" xmlns:w15="http://schemas.microsoft.com/office/word/2012/wordml" xmlns:w16cex="http://schemas.microsoft.com/office/word/2018/wordml/cex" xmlns:w16cid="http://schemas.microsoft.com/office/word/2016/wordml/cid" xmlns:w16="http://schemas.microsoft.com/office/word/2018/wordml" xmlns:w16sdtdh="http://schemas.microsoft.com/office/word/2020/wordml/sdtdatahash" xmlns:w16se="http://schemas.microsoft.com/office/word/2015/wordml/symex" xmlns:wpg="http://schemas.microsoft.com/office/word/2010/wordprocessingGroup" xmlns:wpi="http://schemas.microsoft.com/office/word/2010/wordprocessingInk" xmlns:wne="http://schemas.microsoft.com/office/word/2006/wordml" xmlns:wps="http://schemas.microsoft.com/office/word/2010/wordprocessingShape" mc:Ignorable="w14 w15 w16se w16cid w16 w16cex w16sdtdh wp14">
+<w:numbering xmlns:wpc="http://schemas.microsoft.com/office/word/2010/wordprocessingCanvas" xmlns:cx="http://schemas.microsoft.com/office/drawing/2014/chartex" xmlns:cx1="http://schemas.microsoft.com/office/drawing/2015/9/8/chartex" xmlns:cx2="http://schemas.microsoft.com/office/drawing/2015/10/21/chartex" xmlns:cx3="http://schemas.microsoft.com/office/drawing/2016/5/9/chartex" xmlns:cx4="http://schemas.microsoft.com/office/drawing/2016/5/10/chartex" xmlns:cx5="http://schemas.microsoft.com/office/drawing/2016/5/11/chartex" xmlns:cx6="http://schemas.microsoft.com/office/drawing/2016/5/12/chartex" xmlns:cx7="http://schemas.microsoft.com/office/drawing/2016/5/13/chartex" xmlns:cx8="http://schemas.microsoft.com/office/drawing/2016/5/14/chartex" xmlns:mc="http://schemas.openxmlformats.org/markup-compatibility/2006" xmlns:aink="http://schemas.microsoft.com/office/drawing/2016/ink" xmlns:am3d="http://schemas.microsoft.com/office/drawing/2017/model3d" xmlns:o="urn:schemas-microsoft-com:office:office" xmlns:oel="http://schemas.microsoft.com/office/2019/extlst" xmlns:r="http://schemas.openxmlformats.org/officeDocument/2006/relationships" xmlns:m="http://schemas.openxmlformats.org/officeDocument/2006/math" xmlns:v="urn:schemas-microsoft-com:vml" xmlns:wp14="http://schemas.microsoft.com/office/word/2010/wordprocessingDrawing" xmlns:wp="http://schemas.openxmlformats.org/drawingml/2006/wordprocessingDrawing" xmlns:w10="urn:schemas-microsoft-com:office:word" xmlns:w="http://schemas.openxmlformats.org/wordprocessingml/2006/main" xmlns:w14="http://schemas.microsoft.com/office/word/2010/wordml" xmlns:w15="http://schemas.microsoft.com/office/word/2012/wordml" xmlns:w16cex="http://schemas.microsoft.com/office/word/2018/wordml/cex" xmlns:w16cid="http://schemas.microsoft.com/office/word/2016/wordml/cid" xmlns:w16="http://schemas.microsoft.com/office/word/2018/wordml" xmlns:w16du="http://schemas.microsoft.com/office/word/2023/wordml/word16du" xmlns:w16sdtdh="http://schemas.microsoft.com/office/word/2020/wordml/sdtdatahash" xmlns:w16se="http://schemas.microsoft.com/office/word/2015/wordml/symex" xmlns:wpg="http://schemas.microsoft.com/office/word/2010/wordprocessingGroup" xmlns:wpi="http://schemas.microsoft.com/office/word/2010/wordprocessingInk" xmlns:wne="http://schemas.microsoft.com/office/word/2006/wordml" xmlns:wps="http://schemas.microsoft.com/office/word/2010/wordprocessingShape" mc:Ignorable="w14 w15 w16se w16cid w16 w16cex w16sdtdh wp14">
   <w:abstractNum w:abstractNumId="0" w15:restartNumberingAfterBreak="0">
     <w:nsid w:val="006544E3"/>
     <w:multiLevelType w:val="hybridMultilevel"/>

</xml_diff>